<commit_message>
DHCP server konfigurálásának elkezdése a Linux serveren
</commit_message>
<xml_diff>
--- a/Documentations/LINUX/Linux server dokumentáció.docx
+++ b/Documentations/LINUX/Linux server dokumentáció.docx
@@ -351,6 +351,7 @@
         <w:pStyle w:val="Cmsor1"/>
       </w:pPr>
       <w:r>
+        <w:lastRenderedPageBreak/>
         <w:t>Belső hálózati kártya hozzáadása</w:t>
       </w:r>
       <w:bookmarkEnd w:id="1"/>
@@ -434,6 +435,7 @@
         <w:rPr>
           <w:noProof/>
         </w:rPr>
+        <w:lastRenderedPageBreak/>
         <w:drawing>
           <wp:inline distT="0" distB="0" distL="0" distR="0" wp14:anchorId="49868D4B" wp14:editId="4903C492">
             <wp:extent cx="6210300" cy="2472402"/>
@@ -486,6 +488,7 @@
     <w:p>
       <w:proofErr w:type="spellStart"/>
       <w:r>
+        <w:lastRenderedPageBreak/>
         <w:t>Apply-oljuk</w:t>
       </w:r>
       <w:proofErr w:type="spellEnd"/>
@@ -567,17 +570,68 @@
         <w:pStyle w:val="Cmsor1"/>
       </w:pPr>
       <w:r>
-        <w:t>DHCP</w:t>
-      </w:r>
-      <w:r>
-        <w:t xml:space="preserve"> server feltelepítése</w:t>
+        <w:lastRenderedPageBreak/>
+        <w:t>DHCP server feltelepítése</w:t>
+      </w:r>
+    </w:p>
+    <w:p>
+      <w:r>
+        <w:t>Letelepítjük a DHCP server létrehozásához szükséges csomagot</w:t>
+      </w:r>
+    </w:p>
+    <w:p>
+      <w:r>
+        <w:rPr>
+          <w:noProof/>
+        </w:rPr>
+        <w:drawing>
+          <wp:inline distT="0" distB="0" distL="0" distR="0" wp14:anchorId="2C267069" wp14:editId="24D9EA18">
+            <wp:extent cx="5482619" cy="3547110"/>
+            <wp:effectExtent l="0" t="0" r="3810" b="0"/>
+            <wp:docPr id="3" name="Kép 3"/>
+            <wp:cNvGraphicFramePr>
+              <a:graphicFrameLocks xmlns:a="http://schemas.openxmlformats.org/drawingml/2006/main" noChangeAspect="1"/>
+            </wp:cNvGraphicFramePr>
+            <a:graphic xmlns:a="http://schemas.openxmlformats.org/drawingml/2006/main">
+              <a:graphicData uri="http://schemas.openxmlformats.org/drawingml/2006/picture">
+                <pic:pic xmlns:pic="http://schemas.openxmlformats.org/drawingml/2006/picture">
+                  <pic:nvPicPr>
+                    <pic:cNvPr id="1" name=""/>
+                    <pic:cNvPicPr/>
+                  </pic:nvPicPr>
+                  <pic:blipFill rotWithShape="1">
+                    <a:blip r:embed="rId9"/>
+                    <a:srcRect l="16755" t="18635" r="24051" b="10664"/>
+                    <a:stretch/>
+                  </pic:blipFill>
+                  <pic:spPr bwMode="auto">
+                    <a:xfrm>
+                      <a:off x="0" y="0"/>
+                      <a:ext cx="5502047" cy="3559679"/>
+                    </a:xfrm>
+                    <a:prstGeom prst="rect">
+                      <a:avLst/>
+                    </a:prstGeom>
+                    <a:ln>
+                      <a:noFill/>
+                    </a:ln>
+                    <a:extLst>
+                      <a:ext uri="{53640926-AAD7-44D8-BBD7-CCE9431645EC}">
+                        <a14:shadowObscured xmlns:a14="http://schemas.microsoft.com/office/drawing/2010/main"/>
+                      </a:ext>
+                    </a:extLst>
+                  </pic:spPr>
+                </pic:pic>
+              </a:graphicData>
+            </a:graphic>
+          </wp:inline>
+        </w:drawing>
       </w:r>
     </w:p>
     <w:p>
       <w:bookmarkStart w:id="2" w:name="_GoBack"/>
       <w:bookmarkEnd w:id="2"/>
     </w:p>
-    <w:p/>
     <w:sectPr>
       <w:pgSz w:w="11906" w:h="16838"/>
       <w:pgMar w:top="1417" w:right="1417" w:bottom="1417" w:left="1417" w:header="708" w:footer="708" w:gutter="0"/>
@@ -1465,7 +1519,7 @@
 </file>
 
 <file path=customXml/itemProps1.xml><?xml version="1.0" encoding="utf-8"?>
-<ds:datastoreItem xmlns:ds="http://schemas.openxmlformats.org/officeDocument/2006/customXml" ds:itemID="{81900A0A-86D6-4175-89BD-62194972A451}">
+<ds:datastoreItem xmlns:ds="http://schemas.openxmlformats.org/officeDocument/2006/customXml" ds:itemID="{A4645FC7-8F81-4642-90FE-5BC679B85E08}">
   <ds:schemaRefs>
     <ds:schemaRef ds:uri="http://schemas.openxmlformats.org/officeDocument/2006/bibliography"/>
   </ds:schemaRefs>

</xml_diff>

<commit_message>
Ubuntu DHCP server konfigurálásának befejezése, dokumentáció elkészítése
</commit_message>
<xml_diff>
--- a/Documentations/LINUX/Linux server dokumentáció.docx
+++ b/Documentations/LINUX/Linux server dokumentáció.docx
@@ -435,7 +435,6 @@
         <w:rPr>
           <w:noProof/>
         </w:rPr>
-        <w:lastRenderedPageBreak/>
         <w:drawing>
           <wp:inline distT="0" distB="0" distL="0" distR="0" wp14:anchorId="49868D4B" wp14:editId="4903C492">
             <wp:extent cx="6210300" cy="2472402"/>
@@ -628,9 +627,280 @@
         </w:drawing>
       </w:r>
     </w:p>
+    <w:p/>
     <w:p>
       <w:bookmarkStart w:id="2" w:name="_GoBack"/>
       <w:bookmarkEnd w:id="2"/>
+      <w:r>
+        <w:br w:type="page"/>
+      </w:r>
+    </w:p>
+    <w:p>
+      <w:proofErr w:type="spellStart"/>
+      <w:r>
+        <w:lastRenderedPageBreak/>
+        <w:t>Eztán</w:t>
+      </w:r>
+      <w:proofErr w:type="spellEnd"/>
+      <w:r>
+        <w:t xml:space="preserve"> a /</w:t>
+      </w:r>
+      <w:proofErr w:type="spellStart"/>
+      <w:r>
+        <w:t>etc</w:t>
+      </w:r>
+      <w:proofErr w:type="spellEnd"/>
+      <w:r>
+        <w:t>/</w:t>
+      </w:r>
+      <w:proofErr w:type="spellStart"/>
+      <w:r>
+        <w:t>dhcp</w:t>
+      </w:r>
+      <w:proofErr w:type="spellEnd"/>
+      <w:r>
+        <w:t>/</w:t>
+      </w:r>
+      <w:proofErr w:type="spellStart"/>
+      <w:r>
+        <w:t>dhcpd.conf</w:t>
+      </w:r>
+      <w:proofErr w:type="spellEnd"/>
+      <w:r>
+        <w:t xml:space="preserve"> elérési útvonalon található konfigurációs </w:t>
+      </w:r>
+      <w:proofErr w:type="spellStart"/>
+      <w:r>
+        <w:t>fileban</w:t>
+      </w:r>
+      <w:proofErr w:type="spellEnd"/>
+      <w:r>
+        <w:t xml:space="preserve"> megadjuk a szükséges DHCP </w:t>
+      </w:r>
+      <w:proofErr w:type="spellStart"/>
+      <w:r>
+        <w:t>poolok</w:t>
+      </w:r>
+      <w:proofErr w:type="spellEnd"/>
+      <w:r>
+        <w:t xml:space="preserve"> beállításait.</w:t>
+      </w:r>
+    </w:p>
+    <w:p>
+      <w:r>
+        <w:rPr>
+          <w:noProof/>
+        </w:rPr>
+        <w:drawing>
+          <wp:inline distT="0" distB="0" distL="0" distR="0" wp14:anchorId="4B9CCBAD" wp14:editId="756931EF">
+            <wp:extent cx="4752757" cy="5953125"/>
+            <wp:effectExtent l="0" t="0" r="0" b="0"/>
+            <wp:docPr id="4" name="Kép 4"/>
+            <wp:cNvGraphicFramePr>
+              <a:graphicFrameLocks xmlns:a="http://schemas.openxmlformats.org/drawingml/2006/main" noChangeAspect="1"/>
+            </wp:cNvGraphicFramePr>
+            <a:graphic xmlns:a="http://schemas.openxmlformats.org/drawingml/2006/main">
+              <a:graphicData uri="http://schemas.openxmlformats.org/drawingml/2006/picture">
+                <pic:pic xmlns:pic="http://schemas.openxmlformats.org/drawingml/2006/picture">
+                  <pic:nvPicPr>
+                    <pic:cNvPr id="1" name=""/>
+                    <pic:cNvPicPr/>
+                  </pic:nvPicPr>
+                  <pic:blipFill rotWithShape="1">
+                    <a:blip r:embed="rId10"/>
+                    <a:srcRect l="16534" t="12433" r="49901" b="9951"/>
+                    <a:stretch/>
+                  </pic:blipFill>
+                  <pic:spPr bwMode="auto">
+                    <a:xfrm>
+                      <a:off x="0" y="0"/>
+                      <a:ext cx="4754518" cy="5955331"/>
+                    </a:xfrm>
+                    <a:prstGeom prst="rect">
+                      <a:avLst/>
+                    </a:prstGeom>
+                    <a:ln>
+                      <a:noFill/>
+                    </a:ln>
+                    <a:extLst>
+                      <a:ext uri="{53640926-AAD7-44D8-BBD7-CCE9431645EC}">
+                        <a14:shadowObscured xmlns:a14="http://schemas.microsoft.com/office/drawing/2010/main"/>
+                      </a:ext>
+                    </a:extLst>
+                  </pic:spPr>
+                </pic:pic>
+              </a:graphicData>
+            </a:graphic>
+          </wp:inline>
+        </w:drawing>
+      </w:r>
+      <w:r>
+        <w:rPr>
+          <w:noProof/>
+        </w:rPr>
+        <w:drawing>
+          <wp:inline distT="0" distB="0" distL="0" distR="0" wp14:anchorId="5C449A67" wp14:editId="698EF0A5">
+            <wp:extent cx="5929009" cy="1514475"/>
+            <wp:effectExtent l="0" t="0" r="0" b="0"/>
+            <wp:docPr id="9" name="Kép 9"/>
+            <wp:cNvGraphicFramePr>
+              <a:graphicFrameLocks xmlns:a="http://schemas.openxmlformats.org/drawingml/2006/main" noChangeAspect="1"/>
+            </wp:cNvGraphicFramePr>
+            <a:graphic xmlns:a="http://schemas.openxmlformats.org/drawingml/2006/main">
+              <a:graphicData uri="http://schemas.openxmlformats.org/drawingml/2006/picture">
+                <pic:pic xmlns:pic="http://schemas.openxmlformats.org/drawingml/2006/picture">
+                  <pic:nvPicPr>
+                    <pic:cNvPr id="1" name=""/>
+                    <pic:cNvPicPr/>
+                  </pic:nvPicPr>
+                  <pic:blipFill rotWithShape="1">
+                    <a:blip r:embed="rId11"/>
+                    <a:srcRect l="16865" t="75397" r="52712" b="10256"/>
+                    <a:stretch/>
+                  </pic:blipFill>
+                  <pic:spPr bwMode="auto">
+                    <a:xfrm>
+                      <a:off x="0" y="0"/>
+                      <a:ext cx="5944548" cy="1518444"/>
+                    </a:xfrm>
+                    <a:prstGeom prst="rect">
+                      <a:avLst/>
+                    </a:prstGeom>
+                    <a:ln>
+                      <a:noFill/>
+                    </a:ln>
+                    <a:extLst>
+                      <a:ext uri="{53640926-AAD7-44D8-BBD7-CCE9431645EC}">
+                        <a14:shadowObscured xmlns:a14="http://schemas.microsoft.com/office/drawing/2010/main"/>
+                      </a:ext>
+                    </a:extLst>
+                  </pic:spPr>
+                </pic:pic>
+              </a:graphicData>
+            </a:graphic>
+          </wp:inline>
+        </w:drawing>
+      </w:r>
+    </w:p>
+    <w:p>
+      <w:r>
+        <w:br w:type="page"/>
+      </w:r>
+    </w:p>
+    <w:p>
+      <w:r>
+        <w:lastRenderedPageBreak/>
+        <w:t>Megadjuk melyik interfész fog címeket osztani</w:t>
+      </w:r>
+    </w:p>
+    <w:p>
+      <w:r>
+        <w:rPr>
+          <w:noProof/>
+        </w:rPr>
+        <w:drawing>
+          <wp:inline distT="0" distB="0" distL="0" distR="0" wp14:anchorId="0627285C" wp14:editId="45EC773A">
+            <wp:extent cx="6315075" cy="2979648"/>
+            <wp:effectExtent l="0" t="0" r="0" b="0"/>
+            <wp:docPr id="7" name="Kép 7"/>
+            <wp:cNvGraphicFramePr>
+              <a:graphicFrameLocks xmlns:a="http://schemas.openxmlformats.org/drawingml/2006/main" noChangeAspect="1"/>
+            </wp:cNvGraphicFramePr>
+            <a:graphic xmlns:a="http://schemas.openxmlformats.org/drawingml/2006/main">
+              <a:graphicData uri="http://schemas.openxmlformats.org/drawingml/2006/picture">
+                <pic:pic xmlns:pic="http://schemas.openxmlformats.org/drawingml/2006/picture">
+                  <pic:nvPicPr>
+                    <pic:cNvPr id="1" name=""/>
+                    <pic:cNvPicPr/>
+                  </pic:nvPicPr>
+                  <pic:blipFill rotWithShape="1">
+                    <a:blip r:embed="rId12"/>
+                    <a:srcRect t="11905" r="29564" b="57418"/>
+                    <a:stretch/>
+                  </pic:blipFill>
+                  <pic:spPr bwMode="auto">
+                    <a:xfrm>
+                      <a:off x="0" y="0"/>
+                      <a:ext cx="6333583" cy="2988381"/>
+                    </a:xfrm>
+                    <a:prstGeom prst="rect">
+                      <a:avLst/>
+                    </a:prstGeom>
+                    <a:ln>
+                      <a:noFill/>
+                    </a:ln>
+                    <a:extLst>
+                      <a:ext uri="{53640926-AAD7-44D8-BBD7-CCE9431645EC}">
+                        <a14:shadowObscured xmlns:a14="http://schemas.microsoft.com/office/drawing/2010/main"/>
+                      </a:ext>
+                    </a:extLst>
+                  </pic:spPr>
+                </pic:pic>
+              </a:graphicData>
+            </a:graphic>
+          </wp:inline>
+        </w:drawing>
+      </w:r>
+    </w:p>
+    <w:p/>
+    <w:p>
+      <w:proofErr w:type="spellStart"/>
+      <w:r>
+        <w:t>Újraindítjuk</w:t>
+      </w:r>
+      <w:proofErr w:type="spellEnd"/>
+      <w:r>
+        <w:t xml:space="preserve"> a DHCP szervert, majd ellenőrizzük, hogy megfelelően fut-e</w:t>
+      </w:r>
+    </w:p>
+    <w:p>
+      <w:r>
+        <w:rPr>
+          <w:noProof/>
+        </w:rPr>
+        <w:drawing>
+          <wp:inline distT="0" distB="0" distL="0" distR="0" wp14:anchorId="2FB75C2B" wp14:editId="734B799F">
+            <wp:extent cx="6520032" cy="3038475"/>
+            <wp:effectExtent l="0" t="0" r="0" b="0"/>
+            <wp:docPr id="10" name="Kép 10"/>
+            <wp:cNvGraphicFramePr>
+              <a:graphicFrameLocks xmlns:a="http://schemas.openxmlformats.org/drawingml/2006/main" noChangeAspect="1"/>
+            </wp:cNvGraphicFramePr>
+            <a:graphic xmlns:a="http://schemas.openxmlformats.org/drawingml/2006/main">
+              <a:graphicData uri="http://schemas.openxmlformats.org/drawingml/2006/picture">
+                <pic:pic xmlns:pic="http://schemas.openxmlformats.org/drawingml/2006/picture">
+                  <pic:nvPicPr>
+                    <pic:cNvPr id="1" name=""/>
+                    <pic:cNvPicPr/>
+                  </pic:nvPicPr>
+                  <pic:blipFill rotWithShape="1">
+                    <a:blip r:embed="rId13"/>
+                    <a:srcRect l="16527" t="46377" r="33394" b="10537"/>
+                    <a:stretch/>
+                  </pic:blipFill>
+                  <pic:spPr bwMode="auto">
+                    <a:xfrm>
+                      <a:off x="0" y="0"/>
+                      <a:ext cx="6546309" cy="3050721"/>
+                    </a:xfrm>
+                    <a:prstGeom prst="rect">
+                      <a:avLst/>
+                    </a:prstGeom>
+                    <a:ln>
+                      <a:noFill/>
+                    </a:ln>
+                    <a:extLst>
+                      <a:ext uri="{53640926-AAD7-44D8-BBD7-CCE9431645EC}">
+                        <a14:shadowObscured xmlns:a14="http://schemas.microsoft.com/office/drawing/2010/main"/>
+                      </a:ext>
+                    </a:extLst>
+                  </pic:spPr>
+                </pic:pic>
+              </a:graphicData>
+            </a:graphic>
+          </wp:inline>
+        </w:drawing>
+      </w:r>
     </w:p>
     <w:sectPr>
       <w:pgSz w:w="11906" w:h="16838"/>
@@ -1519,7 +1789,7 @@
 </file>
 
 <file path=customXml/itemProps1.xml><?xml version="1.0" encoding="utf-8"?>
-<ds:datastoreItem xmlns:ds="http://schemas.openxmlformats.org/officeDocument/2006/customXml" ds:itemID="{A4645FC7-8F81-4642-90FE-5BC679B85E08}">
+<ds:datastoreItem xmlns:ds="http://schemas.openxmlformats.org/officeDocument/2006/customXml" ds:itemID="{0D051476-9A2B-482F-8779-6EBFEA53EA96}">
   <ds:schemaRefs>
     <ds:schemaRef ds:uri="http://schemas.openxmlformats.org/officeDocument/2006/bibliography"/>
   </ds:schemaRefs>

</xml_diff>

<commit_message>
vezetoseg config elkezdve, vlsm tabla javitva
</commit_message>
<xml_diff>
--- a/Documentations/LINUX/Linux server dokumentáció.docx
+++ b/Documentations/LINUX/Linux server dokumentáció.docx
@@ -2,45 +2,899 @@
 <file path=word/document.xml><?xml version="1.0" encoding="utf-8"?>
 <w:document xmlns:wpc="http://schemas.microsoft.com/office/word/2010/wordprocessingCanvas" xmlns:cx="http://schemas.microsoft.com/office/drawing/2014/chartex" xmlns:cx1="http://schemas.microsoft.com/office/drawing/2015/9/8/chartex" xmlns:cx2="http://schemas.microsoft.com/office/drawing/2015/10/21/chartex" xmlns:cx3="http://schemas.microsoft.com/office/drawing/2016/5/9/chartex" xmlns:cx4="http://schemas.microsoft.com/office/drawing/2016/5/10/chartex" xmlns:cx5="http://schemas.microsoft.com/office/drawing/2016/5/11/chartex" xmlns:cx6="http://schemas.microsoft.com/office/drawing/2016/5/12/chartex" xmlns:cx7="http://schemas.microsoft.com/office/drawing/2016/5/13/chartex" xmlns:cx8="http://schemas.microsoft.com/office/drawing/2016/5/14/chartex" xmlns:mc="http://schemas.openxmlformats.org/markup-compatibility/2006" xmlns:aink="http://schemas.microsoft.com/office/drawing/2016/ink" xmlns:am3d="http://schemas.microsoft.com/office/drawing/2017/model3d" xmlns:o="urn:schemas-microsoft-com:office:office" xmlns:r="http://schemas.openxmlformats.org/officeDocument/2006/relationships" xmlns:m="http://schemas.openxmlformats.org/officeDocument/2006/math" xmlns:v="urn:schemas-microsoft-com:vml" xmlns:wp14="http://schemas.microsoft.com/office/word/2010/wordprocessingDrawing" xmlns:wp="http://schemas.openxmlformats.org/drawingml/2006/wordprocessingDrawing" xmlns:w10="urn:schemas-microsoft-com:office:word" xmlns:w="http://schemas.openxmlformats.org/wordprocessingml/2006/main" xmlns:w14="http://schemas.microsoft.com/office/word/2010/wordml" xmlns:w15="http://schemas.microsoft.com/office/word/2012/wordml" xmlns:w16cid="http://schemas.microsoft.com/office/word/2016/wordml/cid" xmlns:w16se="http://schemas.microsoft.com/office/word/2015/wordml/symex" xmlns:wpg="http://schemas.microsoft.com/office/word/2010/wordprocessingGroup" xmlns:wpi="http://schemas.microsoft.com/office/word/2010/wordprocessingInk" xmlns:wne="http://schemas.microsoft.com/office/word/2006/wordml" xmlns:wps="http://schemas.microsoft.com/office/word/2010/wordprocessingShape" mc:Ignorable="w14 w15 w16se w16cid wp14">
   <w:body>
-    <w:p>
-      <w:pPr>
-        <w:jc w:val="center"/>
-        <w:rPr>
-          <w:rFonts w:ascii="Bernard MT Condensed" w:hAnsi="Bernard MT Condensed"/>
-          <w:b/>
-          <w:sz w:val="86"/>
-          <w:szCs w:val="86"/>
-        </w:rPr>
-      </w:pPr>
-      <w:r>
-        <w:rPr>
-          <w:rFonts w:ascii="Bernard MT Condensed" w:hAnsi="Bernard MT Condensed"/>
-          <w:b/>
-          <w:sz w:val="86"/>
-          <w:szCs w:val="86"/>
-        </w:rPr>
-        <w:t>Linux server dokumentáció</w:t>
-      </w:r>
-    </w:p>
-    <w:p>
-      <w:pPr>
-        <w:rPr>
-          <w:rFonts w:ascii="Bernard MT Condensed" w:hAnsi="Bernard MT Condensed"/>
-          <w:b/>
-          <w:sz w:val="86"/>
-          <w:szCs w:val="86"/>
-        </w:rPr>
-      </w:pPr>
-      <w:r>
-        <w:rPr>
-          <w:rFonts w:ascii="Bernard MT Condensed" w:hAnsi="Bernard MT Condensed"/>
-          <w:b/>
-          <w:sz w:val="86"/>
-          <w:szCs w:val="86"/>
-        </w:rPr>
-        <w:br w:type="page"/>
-      </w:r>
-    </w:p>
+    <w:sdt>
+      <w:sdtPr>
+        <w:id w:val="-1866434878"/>
+        <w:docPartObj>
+          <w:docPartGallery w:val="Cover Pages"/>
+          <w:docPartUnique/>
+        </w:docPartObj>
+      </w:sdtPr>
+      <w:sdtContent>
+        <w:p>
+          <w:r>
+            <w:rPr>
+              <w:noProof/>
+            </w:rPr>
+            <mc:AlternateContent>
+              <mc:Choice Requires="wps">
+                <w:drawing>
+                  <wp:anchor distT="0" distB="0" distL="114300" distR="114300" simplePos="0" relativeHeight="251664384" behindDoc="0" locked="0" layoutInCell="1" allowOverlap="1">
+                    <wp:simplePos x="0" y="0"/>
+                    <mc:AlternateContent>
+                      <mc:Choice Requires="wp14">
+                        <wp:positionH relativeFrom="page">
+                          <wp14:pctPosHOffset>45500</wp14:pctPosHOffset>
+                        </wp:positionH>
+                      </mc:Choice>
+                      <mc:Fallback>
+                        <wp:positionH relativeFrom="page">
+                          <wp:posOffset>3439795</wp:posOffset>
+                        </wp:positionH>
+                      </mc:Fallback>
+                    </mc:AlternateContent>
+                    <mc:AlternateContent>
+                      <mc:Choice Requires="wp14">
+                        <wp:positionV relativeFrom="page">
+                          <wp14:pctPosVOffset>66000</wp14:pctPosVOffset>
+                        </wp:positionV>
+                      </mc:Choice>
+                      <mc:Fallback>
+                        <wp:positionV relativeFrom="page">
+                          <wp:posOffset>7056755</wp:posOffset>
+                        </wp:positionV>
+                      </mc:Fallback>
+                    </mc:AlternateContent>
+                    <wp:extent cx="2797810" cy="268605"/>
+                    <wp:effectExtent l="0" t="0" r="0" b="0"/>
+                    <wp:wrapSquare wrapText="bothSides"/>
+                    <wp:docPr id="465" name="Szövegdoboz 465"/>
+                    <wp:cNvGraphicFramePr/>
+                    <a:graphic xmlns:a="http://schemas.openxmlformats.org/drawingml/2006/main">
+                      <a:graphicData uri="http://schemas.microsoft.com/office/word/2010/wordprocessingShape">
+                        <wps:wsp>
+                          <wps:cNvSpPr txBox="1"/>
+                          <wps:spPr>
+                            <a:xfrm>
+                              <a:off x="0" y="0"/>
+                              <a:ext cx="2797810" cy="268605"/>
+                            </a:xfrm>
+                            <a:prstGeom prst="rect">
+                              <a:avLst/>
+                            </a:prstGeom>
+                            <a:noFill/>
+                            <a:ln w="6350">
+                              <a:noFill/>
+                            </a:ln>
+                            <a:effectLst/>
+                          </wps:spPr>
+                          <wps:txbx>
+                            <w:txbxContent>
+                              <w:p>
+                                <w:pPr>
+                                  <w:pStyle w:val="Nincstrkz"/>
+                                  <w:rPr>
+                                    <w:color w:val="44546A" w:themeColor="text2"/>
+                                  </w:rPr>
+                                </w:pPr>
+                                <w:sdt>
+                                  <w:sdtPr>
+                                    <w:rPr>
+                                      <w:color w:val="44546A" w:themeColor="text2"/>
+                                    </w:rPr>
+                                    <w:alias w:val="Szerző"/>
+                                    <w:id w:val="15524260"/>
+                                    <w:dataBinding w:prefixMappings="xmlns:ns0='http://schemas.openxmlformats.org/package/2006/metadata/core-properties' xmlns:ns1='http://purl.org/dc/elements/1.1/'" w:xpath="/ns0:coreProperties[1]/ns1:creator[1]" w:storeItemID="{6C3C8BC8-F283-45AE-878A-BAB7291924A1}"/>
+                                    <w:text/>
+                                  </w:sdtPr>
+                                  <w:sdtContent>
+                                    <w:r>
+                                      <w:rPr>
+                                        <w:color w:val="44546A" w:themeColor="text2"/>
+                                      </w:rPr>
+                                      <w:t xml:space="preserve">Team </w:t>
+                                    </w:r>
+                                    <w:r>
+                                      <w:rPr>
+                                        <w:color w:val="44546A" w:themeColor="text2"/>
+                                      </w:rPr>
+                                      <w:t>1</w:t>
+                                    </w:r>
+                                  </w:sdtContent>
+                                </w:sdt>
+                              </w:p>
+                            </w:txbxContent>
+                          </wps:txbx>
+                          <wps:bodyPr rot="0" spcFirstLastPara="0" vertOverflow="overflow" horzOverflow="overflow" vert="horz" wrap="square" lIns="91440" tIns="45720" rIns="91440" bIns="45720" numCol="1" spcCol="0" rtlCol="0" fromWordArt="0" anchor="b" anchorCtr="0" forceAA="0" compatLnSpc="1">
+                            <a:prstTxWarp prst="textNoShape">
+                              <a:avLst/>
+                            </a:prstTxWarp>
+                            <a:spAutoFit/>
+                          </wps:bodyPr>
+                        </wps:wsp>
+                      </a:graphicData>
+                    </a:graphic>
+                    <wp14:sizeRelH relativeFrom="page">
+                      <wp14:pctWidth>36000</wp14:pctWidth>
+                    </wp14:sizeRelH>
+                    <wp14:sizeRelV relativeFrom="margin">
+                      <wp14:pctHeight>0</wp14:pctHeight>
+                    </wp14:sizeRelV>
+                  </wp:anchor>
+                </w:drawing>
+              </mc:Choice>
+              <mc:Fallback>
+                <w:pict>
+                  <v:shapetype id="_x0000_t202" coordsize="21600,21600" o:spt="202" path="m,l,21600r21600,l21600,xe">
+                    <v:stroke joinstyle="miter"/>
+                    <v:path gradientshapeok="t" o:connecttype="rect"/>
+                  </v:shapetype>
+                  <v:shape id="Szövegdoboz 465" o:spid="_x0000_s1026" type="#_x0000_t202" style="position:absolute;margin-left:0;margin-top:0;width:220.3pt;height:21.15pt;z-index:251664384;visibility:visible;mso-wrap-style:square;mso-width-percent:360;mso-height-percent:0;mso-left-percent:455;mso-top-percent:660;mso-wrap-distance-left:9pt;mso-wrap-distance-top:0;mso-wrap-distance-right:9pt;mso-wrap-distance-bottom:0;mso-position-horizontal-relative:page;mso-position-vertical-relative:page;mso-width-percent:360;mso-height-percent:0;mso-left-percent:455;mso-top-percent:660;mso-width-relative:page;mso-height-relative:margin;v-text-anchor:bottom" o:gfxdata="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" filled="f" stroked="f" strokeweight=".5pt">
+                    <v:textbox style="mso-fit-shape-to-text:t">
+                      <w:txbxContent>
+                        <w:p>
+                          <w:pPr>
+                            <w:pStyle w:val="Nincstrkz"/>
+                            <w:rPr>
+                              <w:color w:val="44546A" w:themeColor="text2"/>
+                            </w:rPr>
+                          </w:pPr>
+                          <w:sdt>
+                            <w:sdtPr>
+                              <w:rPr>
+                                <w:color w:val="44546A" w:themeColor="text2"/>
+                              </w:rPr>
+                              <w:alias w:val="Szerző"/>
+                              <w:id w:val="15524260"/>
+                              <w:dataBinding w:prefixMappings="xmlns:ns0='http://schemas.openxmlformats.org/package/2006/metadata/core-properties' xmlns:ns1='http://purl.org/dc/elements/1.1/'" w:xpath="/ns0:coreProperties[1]/ns1:creator[1]" w:storeItemID="{6C3C8BC8-F283-45AE-878A-BAB7291924A1}"/>
+                              <w:text/>
+                            </w:sdtPr>
+                            <w:sdtContent>
+                              <w:r>
+                                <w:rPr>
+                                  <w:color w:val="44546A" w:themeColor="text2"/>
+                                </w:rPr>
+                                <w:t xml:space="preserve">Team </w:t>
+                              </w:r>
+                              <w:r>
+                                <w:rPr>
+                                  <w:color w:val="44546A" w:themeColor="text2"/>
+                                </w:rPr>
+                                <w:t>1</w:t>
+                              </w:r>
+                            </w:sdtContent>
+                          </w:sdt>
+                        </w:p>
+                      </w:txbxContent>
+                    </v:textbox>
+                    <w10:wrap type="square" anchorx="page" anchory="page"/>
+                  </v:shape>
+                </w:pict>
+              </mc:Fallback>
+            </mc:AlternateContent>
+          </w:r>
+          <w:r>
+            <w:rPr>
+              <w:noProof/>
+            </w:rPr>
+            <mc:AlternateContent>
+              <mc:Choice Requires="wps">
+                <w:drawing>
+                  <wp:anchor distT="0" distB="0" distL="114300" distR="114300" simplePos="0" relativeHeight="251663360" behindDoc="1" locked="0" layoutInCell="1" allowOverlap="1">
+                    <wp:simplePos x="0" y="0"/>
+                    <wp:positionH relativeFrom="page">
+                      <wp:align>center</wp:align>
+                    </wp:positionH>
+                    <wp:positionV relativeFrom="page">
+                      <wp:align>center</wp:align>
+                    </wp:positionV>
+                    <wp:extent cx="7383780" cy="9555480"/>
+                    <wp:effectExtent l="0" t="0" r="7620" b="7620"/>
+                    <wp:wrapNone/>
+                    <wp:docPr id="466" name="Téglalap 466"/>
+                    <wp:cNvGraphicFramePr>
+                      <a:graphicFrameLocks xmlns:a="http://schemas.openxmlformats.org/drawingml/2006/main"/>
+                    </wp:cNvGraphicFramePr>
+                    <a:graphic xmlns:a="http://schemas.openxmlformats.org/drawingml/2006/main">
+                      <a:graphicData uri="http://schemas.microsoft.com/office/word/2010/wordprocessingShape">
+                        <wps:wsp>
+                          <wps:cNvSpPr>
+                            <a:spLocks/>
+                          </wps:cNvSpPr>
+                          <wps:spPr>
+                            <a:xfrm>
+                              <a:off x="0" y="0"/>
+                              <a:ext cx="7383780" cy="9555480"/>
+                            </a:xfrm>
+                            <a:prstGeom prst="rect">
+                              <a:avLst/>
+                            </a:prstGeom>
+                            <a:gradFill>
+                              <a:gsLst>
+                                <a:gs pos="0">
+                                  <a:schemeClr val="accent1">
+                                    <a:lumMod val="20000"/>
+                                    <a:lumOff val="80000"/>
+                                  </a:schemeClr>
+                                </a:gs>
+                                <a:gs pos="100000">
+                                  <a:schemeClr val="accent1">
+                                    <a:lumMod val="60000"/>
+                                    <a:lumOff val="40000"/>
+                                  </a:schemeClr>
+                                </a:gs>
+                              </a:gsLst>
+                            </a:gradFill>
+                            <a:ln>
+                              <a:noFill/>
+                            </a:ln>
+                          </wps:spPr>
+                          <wps:style>
+                            <a:lnRef idx="2">
+                              <a:schemeClr val="accent1">
+                                <a:shade val="50000"/>
+                              </a:schemeClr>
+                            </a:lnRef>
+                            <a:fillRef idx="1003">
+                              <a:schemeClr val="lt2"/>
+                            </a:fillRef>
+                            <a:effectRef idx="0">
+                              <a:schemeClr val="accent1"/>
+                            </a:effectRef>
+                            <a:fontRef idx="minor">
+                              <a:schemeClr val="lt1"/>
+                            </a:fontRef>
+                          </wps:style>
+                          <wps:txbx>
+                            <w:txbxContent>
+                              <w:p/>
+                            </w:txbxContent>
+                          </wps:txbx>
+                          <wps:bodyPr rot="0" spcFirstLastPara="0" vertOverflow="overflow" horzOverflow="overflow" vert="horz" wrap="square" lIns="274320" tIns="45720" rIns="274320" bIns="45720" numCol="1" spcCol="0" rtlCol="0" fromWordArt="0" anchor="ctr" anchorCtr="0" forceAA="0" compatLnSpc="1">
+                            <a:prstTxWarp prst="textNoShape">
+                              <a:avLst/>
+                            </a:prstTxWarp>
+                            <a:noAutofit/>
+                          </wps:bodyPr>
+                        </wps:wsp>
+                      </a:graphicData>
+                    </a:graphic>
+                    <wp14:sizeRelH relativeFrom="page">
+                      <wp14:pctWidth>95000</wp14:pctWidth>
+                    </wp14:sizeRelH>
+                    <wp14:sizeRelV relativeFrom="page">
+                      <wp14:pctHeight>95000</wp14:pctHeight>
+                    </wp14:sizeRelV>
+                  </wp:anchor>
+                </w:drawing>
+              </mc:Choice>
+              <mc:Fallback>
+                <w:pict>
+                  <v:rect id="Téglalap 466" o:spid="_x0000_s1027" style="position:absolute;margin-left:0;margin-top:0;width:581.4pt;height:752.4pt;z-index:-251653120;visibility:visible;mso-wrap-style:square;mso-width-percent:950;mso-height-percent:950;mso-wrap-distance-left:9pt;mso-wrap-distance-top:0;mso-wrap-distance-right:9pt;mso-wrap-distance-bottom:0;mso-position-horizontal:center;mso-position-horizontal-relative:page;mso-position-vertical:center;mso-position-vertical-relative:page;mso-width-percent:950;mso-height-percent:950;mso-width-relative:page;mso-height-relative:page;v-text-anchor:middle" o:gfxdata="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" fillcolor="#d9e2f3 [660]" stroked="f" strokeweight="1pt">
+                    <v:fill color2="#8eaadb [1940]" rotate="t" focus="100%" type="gradient">
+                      <o:fill v:ext="view" type="gradientUnscaled"/>
+                    </v:fill>
+                    <v:textbox inset="21.6pt,,21.6pt">
+                      <w:txbxContent>
+                        <w:p/>
+                      </w:txbxContent>
+                    </v:textbox>
+                    <w10:wrap anchorx="page" anchory="page"/>
+                  </v:rect>
+                </w:pict>
+              </mc:Fallback>
+            </mc:AlternateContent>
+          </w:r>
+          <w:r>
+            <w:rPr>
+              <w:noProof/>
+            </w:rPr>
+            <mc:AlternateContent>
+              <mc:Choice Requires="wps">
+                <w:drawing>
+                  <wp:anchor distT="0" distB="0" distL="114300" distR="114300" simplePos="0" relativeHeight="251660288" behindDoc="0" locked="0" layoutInCell="1" allowOverlap="1">
+                    <wp:simplePos x="0" y="0"/>
+                    <mc:AlternateContent>
+                      <mc:Choice Requires="wp14">
+                        <wp:positionH relativeFrom="page">
+                          <wp14:pctPosHOffset>45500</wp14:pctPosHOffset>
+                        </wp:positionH>
+                      </mc:Choice>
+                      <mc:Fallback>
+                        <wp:positionH relativeFrom="page">
+                          <wp:posOffset>3439795</wp:posOffset>
+                        </wp:positionH>
+                      </mc:Fallback>
+                    </mc:AlternateContent>
+                    <mc:AlternateContent>
+                      <mc:Choice Requires="wp14">
+                        <wp:positionV relativeFrom="page">
+                          <wp14:pctPosVOffset>2500</wp14:pctPosVOffset>
+                        </wp:positionV>
+                      </mc:Choice>
+                      <mc:Fallback>
+                        <wp:positionV relativeFrom="page">
+                          <wp:posOffset>266700</wp:posOffset>
+                        </wp:positionV>
+                      </mc:Fallback>
+                    </mc:AlternateContent>
+                    <wp:extent cx="2875915" cy="3017520"/>
+                    <wp:effectExtent l="0" t="0" r="0" b="0"/>
+                    <wp:wrapNone/>
+                    <wp:docPr id="467" name="Téglalap 467"/>
+                    <wp:cNvGraphicFramePr/>
+                    <a:graphic xmlns:a="http://schemas.openxmlformats.org/drawingml/2006/main">
+                      <a:graphicData uri="http://schemas.microsoft.com/office/word/2010/wordprocessingShape">
+                        <wps:wsp>
+                          <wps:cNvSpPr/>
+                          <wps:spPr>
+                            <a:xfrm>
+                              <a:off x="0" y="0"/>
+                              <a:ext cx="2875915" cy="3017520"/>
+                            </a:xfrm>
+                            <a:prstGeom prst="rect">
+                              <a:avLst/>
+                            </a:prstGeom>
+                            <a:solidFill>
+                              <a:schemeClr val="tx2"/>
+                            </a:solidFill>
+                            <a:ln>
+                              <a:noFill/>
+                            </a:ln>
+                          </wps:spPr>
+                          <wps:style>
+                            <a:lnRef idx="2">
+                              <a:schemeClr val="accent1">
+                                <a:shade val="50000"/>
+                              </a:schemeClr>
+                            </a:lnRef>
+                            <a:fillRef idx="1">
+                              <a:schemeClr val="accent1"/>
+                            </a:fillRef>
+                            <a:effectRef idx="0">
+                              <a:schemeClr val="accent1"/>
+                            </a:effectRef>
+                            <a:fontRef idx="minor">
+                              <a:schemeClr val="lt1"/>
+                            </a:fontRef>
+                          </wps:style>
+                          <wps:txbx>
+                            <w:txbxContent>
+                              <w:p>
+                                <w:pPr>
+                                  <w:spacing w:before="240"/>
+                                  <w:jc w:val="center"/>
+                                  <w:rPr>
+                                    <w:color w:val="FFFFFF" w:themeColor="background1"/>
+                                  </w:rPr>
+                                </w:pPr>
+                                <w:sdt>
+                                  <w:sdtPr>
+                                    <w:rPr>
+                                      <w:color w:val="FFFFFF" w:themeColor="background1"/>
+                                    </w:rPr>
+                                    <w:alias w:val="Kivonat"/>
+                                    <w:id w:val="8276291"/>
+                                    <w:showingPlcHdr/>
+                                    <w:dataBinding w:prefixMappings="xmlns:ns0='http://schemas.microsoft.com/office/2006/coverPageProps'" w:xpath="/ns0:CoverPageProperties[1]/ns0:Abstract[1]" w:storeItemID="{55AF091B-3C7A-41E3-B477-F2FDAA23CFDA}"/>
+                                    <w:text/>
+                                  </w:sdtPr>
+                                  <w:sdtContent>
+                                    <w:r>
+                                      <w:rPr>
+                                        <w:color w:val="FFFFFF" w:themeColor="background1"/>
+                                      </w:rPr>
+                                      <w:t xml:space="preserve">     </w:t>
+                                    </w:r>
+                                  </w:sdtContent>
+                                </w:sdt>
+                              </w:p>
+                            </w:txbxContent>
+                          </wps:txbx>
+                          <wps:bodyPr rot="0" spcFirstLastPara="0" vertOverflow="overflow" horzOverflow="overflow" vert="horz" wrap="square" lIns="182880" tIns="182880" rIns="182880" bIns="365760" numCol="1" spcCol="0" rtlCol="0" fromWordArt="0" anchor="b" anchorCtr="0" forceAA="0" compatLnSpc="1">
+                            <a:prstTxWarp prst="textNoShape">
+                              <a:avLst/>
+                            </a:prstTxWarp>
+                            <a:noAutofit/>
+                          </wps:bodyPr>
+                        </wps:wsp>
+                      </a:graphicData>
+                    </a:graphic>
+                    <wp14:sizeRelH relativeFrom="page">
+                      <wp14:pctWidth>37000</wp14:pctWidth>
+                    </wp14:sizeRelH>
+                    <wp14:sizeRelV relativeFrom="page">
+                      <wp14:pctHeight>30000</wp14:pctHeight>
+                    </wp14:sizeRelV>
+                  </wp:anchor>
+                </w:drawing>
+              </mc:Choice>
+              <mc:Fallback>
+                <w:pict>
+                  <v:rect id="Téglalap 467" o:spid="_x0000_s1028" style="position:absolute;margin-left:0;margin-top:0;width:226.45pt;height:237.6pt;z-index:251660288;visibility:visible;mso-wrap-style:square;mso-width-percent:370;mso-height-percent:300;mso-left-percent:455;mso-top-percent:25;mso-wrap-distance-left:9pt;mso-wrap-distance-top:0;mso-wrap-distance-right:9pt;mso-wrap-distance-bottom:0;mso-position-horizontal-relative:page;mso-position-vertical-relative:page;mso-width-percent:370;mso-height-percent:300;mso-left-percent:455;mso-top-percent:25;mso-width-relative:page;mso-height-relative:page;v-text-anchor:bottom" o:gfxdata="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" fillcolor="#44546a [3215]" stroked="f" strokeweight="1pt">
+                    <v:textbox inset="14.4pt,14.4pt,14.4pt,28.8pt">
+                      <w:txbxContent>
+                        <w:p>
+                          <w:pPr>
+                            <w:spacing w:before="240"/>
+                            <w:jc w:val="center"/>
+                            <w:rPr>
+                              <w:color w:val="FFFFFF" w:themeColor="background1"/>
+                            </w:rPr>
+                          </w:pPr>
+                          <w:sdt>
+                            <w:sdtPr>
+                              <w:rPr>
+                                <w:color w:val="FFFFFF" w:themeColor="background1"/>
+                              </w:rPr>
+                              <w:alias w:val="Kivonat"/>
+                              <w:id w:val="8276291"/>
+                              <w:showingPlcHdr/>
+                              <w:dataBinding w:prefixMappings="xmlns:ns0='http://schemas.microsoft.com/office/2006/coverPageProps'" w:xpath="/ns0:CoverPageProperties[1]/ns0:Abstract[1]" w:storeItemID="{55AF091B-3C7A-41E3-B477-F2FDAA23CFDA}"/>
+                              <w:text/>
+                            </w:sdtPr>
+                            <w:sdtContent>
+                              <w:r>
+                                <w:rPr>
+                                  <w:color w:val="FFFFFF" w:themeColor="background1"/>
+                                </w:rPr>
+                                <w:t xml:space="preserve">     </w:t>
+                              </w:r>
+                            </w:sdtContent>
+                          </w:sdt>
+                        </w:p>
+                      </w:txbxContent>
+                    </v:textbox>
+                    <w10:wrap anchorx="page" anchory="page"/>
+                  </v:rect>
+                </w:pict>
+              </mc:Fallback>
+            </mc:AlternateContent>
+          </w:r>
+          <w:r>
+            <w:rPr>
+              <w:noProof/>
+            </w:rPr>
+            <mc:AlternateContent>
+              <mc:Choice Requires="wps">
+                <w:drawing>
+                  <wp:anchor distT="0" distB="0" distL="114300" distR="114300" simplePos="0" relativeHeight="251659264" behindDoc="0" locked="0" layoutInCell="1" allowOverlap="1">
+                    <wp:simplePos x="0" y="0"/>
+                    <mc:AlternateContent>
+                      <mc:Choice Requires="wp14">
+                        <wp:positionH relativeFrom="page">
+                          <wp14:pctPosHOffset>44000</wp14:pctPosHOffset>
+                        </wp:positionH>
+                      </mc:Choice>
+                      <mc:Fallback>
+                        <wp:positionH relativeFrom="page">
+                          <wp:posOffset>3326130</wp:posOffset>
+                        </wp:positionH>
+                      </mc:Fallback>
+                    </mc:AlternateContent>
+                    <mc:AlternateContent>
+                      <mc:Choice Requires="wp14">
+                        <wp:positionV relativeFrom="page">
+                          <wp14:pctPosVOffset>2500</wp14:pctPosVOffset>
+                        </wp:positionV>
+                      </mc:Choice>
+                      <mc:Fallback>
+                        <wp:positionV relativeFrom="page">
+                          <wp:posOffset>266700</wp:posOffset>
+                        </wp:positionV>
+                      </mc:Fallback>
+                    </mc:AlternateContent>
+                    <wp:extent cx="3108960" cy="7040880"/>
+                    <wp:effectExtent l="0" t="0" r="0" b="0"/>
+                    <wp:wrapNone/>
+                    <wp:docPr id="468" name="Téglalap 468"/>
+                    <wp:cNvGraphicFramePr/>
+                    <a:graphic xmlns:a="http://schemas.openxmlformats.org/drawingml/2006/main">
+                      <a:graphicData uri="http://schemas.microsoft.com/office/word/2010/wordprocessingShape">
+                        <wps:wsp>
+                          <wps:cNvSpPr/>
+                          <wps:spPr>
+                            <a:xfrm>
+                              <a:off x="0" y="0"/>
+                              <a:ext cx="3108960" cy="7040880"/>
+                            </a:xfrm>
+                            <a:prstGeom prst="rect">
+                              <a:avLst/>
+                            </a:prstGeom>
+                            <a:solidFill>
+                              <a:schemeClr val="bg1"/>
+                            </a:solidFill>
+                            <a:ln w="15875">
+                              <a:solidFill>
+                                <a:schemeClr val="bg2">
+                                  <a:lumMod val="50000"/>
+                                </a:schemeClr>
+                              </a:solidFill>
+                            </a:ln>
+                          </wps:spPr>
+                          <wps:style>
+                            <a:lnRef idx="2">
+                              <a:schemeClr val="accent1">
+                                <a:shade val="50000"/>
+                              </a:schemeClr>
+                            </a:lnRef>
+                            <a:fillRef idx="1">
+                              <a:schemeClr val="accent1"/>
+                            </a:fillRef>
+                            <a:effectRef idx="0">
+                              <a:schemeClr val="accent1"/>
+                            </a:effectRef>
+                            <a:fontRef idx="minor">
+                              <a:schemeClr val="lt1"/>
+                            </a:fontRef>
+                          </wps:style>
+                          <wps:bodyPr rot="0" spcFirstLastPara="0" vertOverflow="overflow" horzOverflow="overflow" vert="horz" wrap="square" lIns="91440" tIns="45720" rIns="91440" bIns="45720" numCol="1" spcCol="0" rtlCol="0" fromWordArt="0" anchor="ctr" anchorCtr="0" forceAA="0" compatLnSpc="1">
+                            <a:prstTxWarp prst="textNoShape">
+                              <a:avLst/>
+                            </a:prstTxWarp>
+                            <a:noAutofit/>
+                          </wps:bodyPr>
+                        </wps:wsp>
+                      </a:graphicData>
+                    </a:graphic>
+                    <wp14:sizeRelH relativeFrom="page">
+                      <wp14:pctWidth>40000</wp14:pctWidth>
+                    </wp14:sizeRelH>
+                    <wp14:sizeRelV relativeFrom="page">
+                      <wp14:pctHeight>70000</wp14:pctHeight>
+                    </wp14:sizeRelV>
+                  </wp:anchor>
+                </w:drawing>
+              </mc:Choice>
+              <mc:Fallback>
+                <w:pict>
+                  <v:rect w14:anchorId="3A985F65" id="Téglalap 468" o:spid="_x0000_s1026" style="position:absolute;margin-left:0;margin-top:0;width:244.8pt;height:554.4pt;z-index:251659264;visibility:visible;mso-wrap-style:square;mso-width-percent:400;mso-height-percent:700;mso-left-percent:440;mso-top-percent:25;mso-wrap-distance-left:9pt;mso-wrap-distance-top:0;mso-wrap-distance-right:9pt;mso-wrap-distance-bottom:0;mso-position-horizontal-relative:page;mso-position-vertical-relative:page;mso-width-percent:400;mso-height-percent:700;mso-left-percent:440;mso-top-percent:25;mso-width-relative:page;mso-height-relative:page;v-text-anchor:middle" o:gfxdata="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" fillcolor="white [3212]" strokecolor="#747070 [1614]" strokeweight="1.25pt">
+                    <w10:wrap anchorx="page" anchory="page"/>
+                  </v:rect>
+                </w:pict>
+              </mc:Fallback>
+            </mc:AlternateContent>
+          </w:r>
+          <w:r>
+            <w:rPr>
+              <w:noProof/>
+            </w:rPr>
+            <mc:AlternateContent>
+              <mc:Choice Requires="wps">
+                <w:drawing>
+                  <wp:anchor distT="0" distB="0" distL="114300" distR="114300" simplePos="0" relativeHeight="251662336" behindDoc="0" locked="0" layoutInCell="1" allowOverlap="1">
+                    <wp:simplePos x="0" y="0"/>
+                    <mc:AlternateContent>
+                      <mc:Choice Requires="wp14">
+                        <wp:positionH relativeFrom="page">
+                          <wp14:pctPosHOffset>45500</wp14:pctPosHOffset>
+                        </wp:positionH>
+                      </mc:Choice>
+                      <mc:Fallback>
+                        <wp:positionH relativeFrom="page">
+                          <wp:posOffset>3439795</wp:posOffset>
+                        </wp:positionH>
+                      </mc:Fallback>
+                    </mc:AlternateContent>
+                    <mc:AlternateContent>
+                      <mc:Choice Requires="wp14">
+                        <wp:positionV relativeFrom="page">
+                          <wp14:pctPosVOffset>69000</wp14:pctPosVOffset>
+                        </wp:positionV>
+                      </mc:Choice>
+                      <mc:Fallback>
+                        <wp:positionV relativeFrom="page">
+                          <wp:posOffset>7377430</wp:posOffset>
+                        </wp:positionV>
+                      </mc:Fallback>
+                    </mc:AlternateContent>
+                    <wp:extent cx="2875915" cy="118745"/>
+                    <wp:effectExtent l="0" t="0" r="0" b="0"/>
+                    <wp:wrapNone/>
+                    <wp:docPr id="469" name="Téglalap 469"/>
+                    <wp:cNvGraphicFramePr/>
+                    <a:graphic xmlns:a="http://schemas.openxmlformats.org/drawingml/2006/main">
+                      <a:graphicData uri="http://schemas.microsoft.com/office/word/2010/wordprocessingShape">
+                        <wps:wsp>
+                          <wps:cNvSpPr/>
+                          <wps:spPr>
+                            <a:xfrm>
+                              <a:off x="0" y="0"/>
+                              <a:ext cx="2875915" cy="118745"/>
+                            </a:xfrm>
+                            <a:prstGeom prst="rect">
+                              <a:avLst/>
+                            </a:prstGeom>
+                            <a:ln>
+                              <a:noFill/>
+                            </a:ln>
+                          </wps:spPr>
+                          <wps:style>
+                            <a:lnRef idx="2">
+                              <a:schemeClr val="accent1">
+                                <a:shade val="50000"/>
+                              </a:schemeClr>
+                            </a:lnRef>
+                            <a:fillRef idx="1">
+                              <a:schemeClr val="accent1"/>
+                            </a:fillRef>
+                            <a:effectRef idx="0">
+                              <a:schemeClr val="accent1"/>
+                            </a:effectRef>
+                            <a:fontRef idx="minor">
+                              <a:schemeClr val="lt1"/>
+                            </a:fontRef>
+                          </wps:style>
+                          <wps:bodyPr rot="0" spcFirstLastPara="0" vertOverflow="overflow" horzOverflow="overflow" vert="horz" wrap="square" lIns="91440" tIns="45720" rIns="91440" bIns="45720" numCol="1" spcCol="0" rtlCol="0" fromWordArt="0" anchor="ctr" anchorCtr="0" forceAA="0" compatLnSpc="1">
+                            <a:prstTxWarp prst="textNoShape">
+                              <a:avLst/>
+                            </a:prstTxWarp>
+                            <a:noAutofit/>
+                          </wps:bodyPr>
+                        </wps:wsp>
+                      </a:graphicData>
+                    </a:graphic>
+                    <wp14:sizeRelH relativeFrom="page">
+                      <wp14:pctWidth>37000</wp14:pctWidth>
+                    </wp14:sizeRelH>
+                    <wp14:sizeRelV relativeFrom="margin">
+                      <wp14:pctHeight>0</wp14:pctHeight>
+                    </wp14:sizeRelV>
+                  </wp:anchor>
+                </w:drawing>
+              </mc:Choice>
+              <mc:Fallback>
+                <w:pict>
+                  <v:rect w14:anchorId="65DCD79D" id="Téglalap 469" o:spid="_x0000_s1026" style="position:absolute;margin-left:0;margin-top:0;width:226.45pt;height:9.35pt;z-index:251662336;visibility:visible;mso-wrap-style:square;mso-width-percent:370;mso-height-percent:0;mso-left-percent:455;mso-top-percent:690;mso-wrap-distance-left:9pt;mso-wrap-distance-top:0;mso-wrap-distance-right:9pt;mso-wrap-distance-bottom:0;mso-position-horizontal-relative:page;mso-position-vertical-relative:page;mso-width-percent:370;mso-height-percent:0;mso-left-percent:455;mso-top-percent:690;mso-width-relative:page;mso-height-relative:margin;v-text-anchor:middle" o:gfxdata="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" fillcolor="#4472c4 [3204]" stroked="f" strokeweight="1pt">
+                    <w10:wrap anchorx="page" anchory="page"/>
+                  </v:rect>
+                </w:pict>
+              </mc:Fallback>
+            </mc:AlternateContent>
+          </w:r>
+          <w:r>
+            <w:rPr>
+              <w:noProof/>
+            </w:rPr>
+            <mc:AlternateContent>
+              <mc:Choice Requires="wps">
+                <w:drawing>
+                  <wp:anchor distT="0" distB="0" distL="114300" distR="114300" simplePos="0" relativeHeight="251661312" behindDoc="0" locked="0" layoutInCell="1" allowOverlap="1">
+                    <wp:simplePos x="0" y="0"/>
+                    <mc:AlternateContent>
+                      <mc:Choice Requires="wp14">
+                        <wp:positionH relativeFrom="page">
+                          <wp14:pctPosHOffset>45500</wp14:pctPosHOffset>
+                        </wp:positionH>
+                      </mc:Choice>
+                      <mc:Fallback>
+                        <wp:positionH relativeFrom="page">
+                          <wp:posOffset>3439795</wp:posOffset>
+                        </wp:positionH>
+                      </mc:Fallback>
+                    </mc:AlternateContent>
+                    <mc:AlternateContent>
+                      <mc:Choice Requires="wp14">
+                        <wp:positionV relativeFrom="page">
+                          <wp14:pctPosVOffset>35000</wp14:pctPosVOffset>
+                        </wp:positionV>
+                      </mc:Choice>
+                      <mc:Fallback>
+                        <wp:positionV relativeFrom="page">
+                          <wp:posOffset>3742055</wp:posOffset>
+                        </wp:positionV>
+                      </mc:Fallback>
+                    </mc:AlternateContent>
+                    <wp:extent cx="2797810" cy="2475230"/>
+                    <wp:effectExtent l="0" t="0" r="0" b="0"/>
+                    <wp:wrapSquare wrapText="bothSides"/>
+                    <wp:docPr id="470" name="Szövegdoboz 470"/>
+                    <wp:cNvGraphicFramePr/>
+                    <a:graphic xmlns:a="http://schemas.openxmlformats.org/drawingml/2006/main">
+                      <a:graphicData uri="http://schemas.microsoft.com/office/word/2010/wordprocessingShape">
+                        <wps:wsp>
+                          <wps:cNvSpPr txBox="1"/>
+                          <wps:spPr>
+                            <a:xfrm>
+                              <a:off x="0" y="0"/>
+                              <a:ext cx="2797810" cy="2475230"/>
+                            </a:xfrm>
+                            <a:prstGeom prst="rect">
+                              <a:avLst/>
+                            </a:prstGeom>
+                            <a:noFill/>
+                            <a:ln w="6350">
+                              <a:noFill/>
+                            </a:ln>
+                            <a:effectLst/>
+                          </wps:spPr>
+                          <wps:txbx>
+                            <w:txbxContent>
+                              <w:sdt>
+                                <w:sdtPr>
+                                  <w:rPr>
+                                    <w:rFonts w:ascii="Bernard MT Condensed" w:hAnsi="Bernard MT Condensed"/>
+                                    <w:b/>
+                                    <w:sz w:val="86"/>
+                                    <w:szCs w:val="86"/>
+                                  </w:rPr>
+                                  <w:alias w:val="Cím"/>
+                                  <w:id w:val="-958338334"/>
+                                  <w:dataBinding w:prefixMappings="xmlns:ns0='http://schemas.openxmlformats.org/package/2006/metadata/core-properties' xmlns:ns1='http://purl.org/dc/elements/1.1/'" w:xpath="/ns0:coreProperties[1]/ns1:title[1]" w:storeItemID="{6C3C8BC8-F283-45AE-878A-BAB7291924A1}"/>
+                                  <w:text/>
+                                </w:sdtPr>
+                                <w:sdtContent>
+                                  <w:p>
+                                    <w:pPr>
+                                      <w:spacing w:line="240" w:lineRule="auto"/>
+                                      <w:rPr>
+                                        <w:rFonts w:asciiTheme="majorHAnsi" w:eastAsiaTheme="majorEastAsia" w:hAnsiTheme="majorHAnsi" w:cstheme="majorBidi"/>
+                                        <w:color w:val="4472C4" w:themeColor="accent1"/>
+                                        <w:sz w:val="72"/>
+                                        <w:szCs w:val="144"/>
+                                      </w:rPr>
+                                    </w:pPr>
+                                    <w:r>
+                                      <w:rPr>
+                                        <w:rFonts w:ascii="Bernard MT Condensed" w:hAnsi="Bernard MT Condensed"/>
+                                        <w:b/>
+                                        <w:sz w:val="86"/>
+                                        <w:szCs w:val="86"/>
+                                      </w:rPr>
+                                      <w:t>Linux server</w:t>
+                                    </w:r>
+                                  </w:p>
+                                </w:sdtContent>
+                              </w:sdt>
+                              <w:sdt>
+                                <w:sdtPr>
+                                  <w:rPr>
+                                    <w:rFonts w:asciiTheme="majorHAnsi" w:eastAsiaTheme="majorEastAsia" w:hAnsiTheme="majorHAnsi" w:cstheme="majorBidi"/>
+                                    <w:color w:val="44546A" w:themeColor="text2"/>
+                                    <w:sz w:val="32"/>
+                                    <w:szCs w:val="32"/>
+                                  </w:rPr>
+                                  <w:alias w:val="Alcím"/>
+                                  <w:id w:val="15524255"/>
+                                  <w:showingPlcHdr/>
+                                  <w:dataBinding w:prefixMappings="xmlns:ns0='http://schemas.openxmlformats.org/package/2006/metadata/core-properties' xmlns:ns1='http://purl.org/dc/elements/1.1/'" w:xpath="/ns0:coreProperties[1]/ns1:subject[1]" w:storeItemID="{6C3C8BC8-F283-45AE-878A-BAB7291924A1}"/>
+                                  <w:text/>
+                                </w:sdtPr>
+                                <w:sdtContent>
+                                  <w:p>
+                                    <w:pPr>
+                                      <w:rPr>
+                                        <w:rFonts w:asciiTheme="majorHAnsi" w:eastAsiaTheme="majorEastAsia" w:hAnsiTheme="majorHAnsi" w:cstheme="majorBidi"/>
+                                        <w:color w:val="44546A" w:themeColor="text2"/>
+                                        <w:sz w:val="32"/>
+                                        <w:szCs w:val="40"/>
+                                      </w:rPr>
+                                    </w:pPr>
+                                    <w:r>
+                                      <w:rPr>
+                                        <w:rFonts w:asciiTheme="majorHAnsi" w:eastAsiaTheme="majorEastAsia" w:hAnsiTheme="majorHAnsi" w:cstheme="majorBidi"/>
+                                        <w:color w:val="44546A" w:themeColor="text2"/>
+                                        <w:sz w:val="32"/>
+                                        <w:szCs w:val="32"/>
+                                      </w:rPr>
+                                      <w:t xml:space="preserve">     </w:t>
+                                    </w:r>
+                                  </w:p>
+                                </w:sdtContent>
+                              </w:sdt>
+                            </w:txbxContent>
+                          </wps:txbx>
+                          <wps:bodyPr rot="0" spcFirstLastPara="0" vertOverflow="overflow" horzOverflow="overflow" vert="horz" wrap="square" lIns="91440" tIns="45720" rIns="91440" bIns="45720" numCol="1" spcCol="0" rtlCol="0" fromWordArt="0" anchor="t" anchorCtr="0" forceAA="0" compatLnSpc="1">
+                            <a:prstTxWarp prst="textNoShape">
+                              <a:avLst/>
+                            </a:prstTxWarp>
+                            <a:spAutoFit/>
+                          </wps:bodyPr>
+                        </wps:wsp>
+                      </a:graphicData>
+                    </a:graphic>
+                    <wp14:sizeRelH relativeFrom="page">
+                      <wp14:pctWidth>36000</wp14:pctWidth>
+                    </wp14:sizeRelH>
+                    <wp14:sizeRelV relativeFrom="page">
+                      <wp14:pctHeight>28000</wp14:pctHeight>
+                    </wp14:sizeRelV>
+                  </wp:anchor>
+                </w:drawing>
+              </mc:Choice>
+              <mc:Fallback>
+                <w:pict>
+                  <v:shape id="Szövegdoboz 470" o:spid="_x0000_s1029" type="#_x0000_t202" style="position:absolute;margin-left:0;margin-top:0;width:220.3pt;height:194.9pt;z-index:251661312;visibility:visible;mso-wrap-style:square;mso-width-percent:360;mso-height-percent:280;mso-left-percent:455;mso-top-percent:350;mso-wrap-distance-left:9pt;mso-wrap-distance-top:0;mso-wrap-distance-right:9pt;mso-wrap-distance-bottom:0;mso-position-horizontal-relative:page;mso-position-vertical-relative:page;mso-width-percent:360;mso-height-percent:280;mso-left-percent:455;mso-top-percent:350;mso-width-relative:page;mso-height-relative:page;v-text-anchor:top" o:gfxdata="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" filled="f" stroked="f" strokeweight=".5pt">
+                    <v:textbox style="mso-fit-shape-to-text:t">
+                      <w:txbxContent>
+                        <w:sdt>
+                          <w:sdtPr>
+                            <w:rPr>
+                              <w:rFonts w:ascii="Bernard MT Condensed" w:hAnsi="Bernard MT Condensed"/>
+                              <w:b/>
+                              <w:sz w:val="86"/>
+                              <w:szCs w:val="86"/>
+                            </w:rPr>
+                            <w:alias w:val="Cím"/>
+                            <w:id w:val="-958338334"/>
+                            <w:dataBinding w:prefixMappings="xmlns:ns0='http://schemas.openxmlformats.org/package/2006/metadata/core-properties' xmlns:ns1='http://purl.org/dc/elements/1.1/'" w:xpath="/ns0:coreProperties[1]/ns1:title[1]" w:storeItemID="{6C3C8BC8-F283-45AE-878A-BAB7291924A1}"/>
+                            <w:text/>
+                          </w:sdtPr>
+                          <w:sdtContent>
+                            <w:p>
+                              <w:pPr>
+                                <w:spacing w:line="240" w:lineRule="auto"/>
+                                <w:rPr>
+                                  <w:rFonts w:asciiTheme="majorHAnsi" w:eastAsiaTheme="majorEastAsia" w:hAnsiTheme="majorHAnsi" w:cstheme="majorBidi"/>
+                                  <w:color w:val="4472C4" w:themeColor="accent1"/>
+                                  <w:sz w:val="72"/>
+                                  <w:szCs w:val="144"/>
+                                </w:rPr>
+                              </w:pPr>
+                              <w:r>
+                                <w:rPr>
+                                  <w:rFonts w:ascii="Bernard MT Condensed" w:hAnsi="Bernard MT Condensed"/>
+                                  <w:b/>
+                                  <w:sz w:val="86"/>
+                                  <w:szCs w:val="86"/>
+                                </w:rPr>
+                                <w:t>Linux server</w:t>
+                              </w:r>
+                            </w:p>
+                          </w:sdtContent>
+                        </w:sdt>
+                        <w:sdt>
+                          <w:sdtPr>
+                            <w:rPr>
+                              <w:rFonts w:asciiTheme="majorHAnsi" w:eastAsiaTheme="majorEastAsia" w:hAnsiTheme="majorHAnsi" w:cstheme="majorBidi"/>
+                              <w:color w:val="44546A" w:themeColor="text2"/>
+                              <w:sz w:val="32"/>
+                              <w:szCs w:val="32"/>
+                            </w:rPr>
+                            <w:alias w:val="Alcím"/>
+                            <w:id w:val="15524255"/>
+                            <w:showingPlcHdr/>
+                            <w:dataBinding w:prefixMappings="xmlns:ns0='http://schemas.openxmlformats.org/package/2006/metadata/core-properties' xmlns:ns1='http://purl.org/dc/elements/1.1/'" w:xpath="/ns0:coreProperties[1]/ns1:subject[1]" w:storeItemID="{6C3C8BC8-F283-45AE-878A-BAB7291924A1}"/>
+                            <w:text/>
+                          </w:sdtPr>
+                          <w:sdtContent>
+                            <w:p>
+                              <w:pPr>
+                                <w:rPr>
+                                  <w:rFonts w:asciiTheme="majorHAnsi" w:eastAsiaTheme="majorEastAsia" w:hAnsiTheme="majorHAnsi" w:cstheme="majorBidi"/>
+                                  <w:color w:val="44546A" w:themeColor="text2"/>
+                                  <w:sz w:val="32"/>
+                                  <w:szCs w:val="40"/>
+                                </w:rPr>
+                              </w:pPr>
+                              <w:r>
+                                <w:rPr>
+                                  <w:rFonts w:asciiTheme="majorHAnsi" w:eastAsiaTheme="majorEastAsia" w:hAnsiTheme="majorHAnsi" w:cstheme="majorBidi"/>
+                                  <w:color w:val="44546A" w:themeColor="text2"/>
+                                  <w:sz w:val="32"/>
+                                  <w:szCs w:val="32"/>
+                                </w:rPr>
+                                <w:t xml:space="preserve">     </w:t>
+                              </w:r>
+                            </w:p>
+                          </w:sdtContent>
+                        </w:sdt>
+                      </w:txbxContent>
+                    </v:textbox>
+                    <w10:wrap type="square" anchorx="page" anchory="page"/>
+                  </v:shape>
+                </w:pict>
+              </mc:Fallback>
+            </mc:AlternateContent>
+          </w:r>
+        </w:p>
+        <w:p>
+          <w:r>
+            <w:br w:type="page"/>
+          </w:r>
+        </w:p>
+      </w:sdtContent>
+    </w:sdt>
     <w:sdt>
       <w:sdtPr>
         <w:rPr>
@@ -91,7 +945,7 @@
           <w:r>
             <w:fldChar w:fldCharType="separate"/>
           </w:r>
-          <w:hyperlink w:anchor="_Toc183601847" w:history="1">
+          <w:hyperlink w:anchor="_Toc185411729" w:history="1">
             <w:r>
               <w:rPr>
                 <w:rStyle w:val="Hiperhivatkozs"/>
@@ -118,7 +972,7 @@
                 <w:noProof/>
                 <w:webHidden/>
               </w:rPr>
-              <w:instrText xml:space="preserve"> PAGEREF _Toc183601847 \h </w:instrText>
+              <w:instrText xml:space="preserve"> PAGEREF _Toc185411729 \h </w:instrText>
             </w:r>
             <w:r>
               <w:rPr>
@@ -160,7 +1014,7 @@
               <w:noProof/>
             </w:rPr>
           </w:pPr>
-          <w:hyperlink w:anchor="_Toc183601848" w:history="1">
+          <w:hyperlink w:anchor="_Toc185411730" w:history="1">
             <w:r>
               <w:rPr>
                 <w:rStyle w:val="Hiperhivatkozs"/>
@@ -187,7 +1041,7 @@
                 <w:noProof/>
                 <w:webHidden/>
               </w:rPr>
-              <w:instrText xml:space="preserve"> PAGEREF _Toc183601848 \h </w:instrText>
+              <w:instrText xml:space="preserve"> PAGEREF _Toc185411730 \h </w:instrText>
             </w:r>
             <w:r>
               <w:rPr>
@@ -207,7 +1061,76 @@
                 <w:noProof/>
                 <w:webHidden/>
               </w:rPr>
-              <w:t>3</w:t>
+              <w:t>4</w:t>
+            </w:r>
+            <w:r>
+              <w:rPr>
+                <w:noProof/>
+                <w:webHidden/>
+              </w:rPr>
+              <w:fldChar w:fldCharType="end"/>
+            </w:r>
+          </w:hyperlink>
+        </w:p>
+        <w:p>
+          <w:pPr>
+            <w:pStyle w:val="TJ1"/>
+            <w:tabs>
+              <w:tab w:val="right" w:leader="dot" w:pos="9062"/>
+            </w:tabs>
+            <w:rPr>
+              <w:rFonts w:cstheme="minorBidi"/>
+              <w:noProof/>
+            </w:rPr>
+          </w:pPr>
+          <w:hyperlink w:anchor="_Toc185411731" w:history="1">
+            <w:r>
+              <w:rPr>
+                <w:rStyle w:val="Hiperhivatkozs"/>
+                <w:noProof/>
+              </w:rPr>
+              <w:t>DHCP server feltelepítése</w:t>
+            </w:r>
+            <w:r>
+              <w:rPr>
+                <w:noProof/>
+                <w:webHidden/>
+              </w:rPr>
+              <w:tab/>
+            </w:r>
+            <w:r>
+              <w:rPr>
+                <w:noProof/>
+                <w:webHidden/>
+              </w:rPr>
+              <w:fldChar w:fldCharType="begin"/>
+            </w:r>
+            <w:r>
+              <w:rPr>
+                <w:noProof/>
+                <w:webHidden/>
+              </w:rPr>
+              <w:instrText xml:space="preserve"> PAGEREF _Toc185411731 \h </w:instrText>
+            </w:r>
+            <w:r>
+              <w:rPr>
+                <w:noProof/>
+                <w:webHidden/>
+              </w:rPr>
+            </w:r>
+            <w:r>
+              <w:rPr>
+                <w:noProof/>
+                <w:webHidden/>
+              </w:rPr>
+              <w:fldChar w:fldCharType="separate"/>
+            </w:r>
+            <w:r>
+              <w:rPr>
+                <w:noProof/>
+                <w:webHidden/>
+              </w:rPr>
+              <w:t>6</w:t>
             </w:r>
             <w:r>
               <w:rPr>
@@ -247,7 +1170,7 @@
       <w:pPr>
         <w:pStyle w:val="Cmsor1"/>
       </w:pPr>
-      <w:bookmarkStart w:id="0" w:name="_Toc183601847"/>
+      <w:bookmarkStart w:id="0" w:name="_Toc185411729"/>
       <w:r>
         <w:lastRenderedPageBreak/>
         <w:t>Linux server feltelepítése</w:t>
@@ -341,7 +1264,6 @@
           <w:szCs w:val="32"/>
         </w:rPr>
       </w:pPr>
-      <w:bookmarkStart w:id="1" w:name="_Toc183601848"/>
       <w:r>
         <w:br w:type="page"/>
       </w:r>
@@ -350,6 +1272,7 @@
       <w:pPr>
         <w:pStyle w:val="Cmsor1"/>
       </w:pPr>
+      <w:bookmarkStart w:id="1" w:name="_Toc185411730"/>
       <w:r>
         <w:lastRenderedPageBreak/>
         <w:t>Belső hálózati kártya hozzáadása</w:t>
@@ -481,6 +1404,7 @@
     </w:p>
     <w:p>
       <w:r>
+        <w:lastRenderedPageBreak/>
         <w:br w:type="page"/>
       </w:r>
     </w:p>
@@ -568,10 +1492,12 @@
       <w:pPr>
         <w:pStyle w:val="Cmsor1"/>
       </w:pPr>
+      <w:bookmarkStart w:id="2" w:name="_Toc185411731"/>
       <w:r>
         <w:lastRenderedPageBreak/>
         <w:t>DHCP server feltelepítése</w:t>
       </w:r>
+      <w:bookmarkEnd w:id="2"/>
     </w:p>
     <w:p>
       <w:r>
@@ -629,8 +1555,6 @@
     </w:p>
     <w:p/>
     <w:p>
-      <w:bookmarkStart w:id="2" w:name="_GoBack"/>
-      <w:bookmarkEnd w:id="2"/>
       <w:r>
         <w:br w:type="page"/>
       </w:r>
@@ -905,7 +1829,9 @@
     <w:sectPr>
       <w:pgSz w:w="11906" w:h="16838"/>
       <w:pgMar w:top="1417" w:right="1417" w:bottom="1417" w:left="1417" w:header="708" w:footer="708" w:gutter="0"/>
+      <w:pgNumType w:start="0"/>
       <w:cols w:space="708"/>
+      <w:titlePg/>
       <w:docGrid w:linePitch="360"/>
     </w:sectPr>
   </w:body>
@@ -1486,6 +2412,31 @@
       <w:u w:val="single"/>
     </w:rPr>
   </w:style>
+  <w:style w:type="paragraph" w:styleId="Nincstrkz">
+    <w:name w:val="No Spacing"/>
+    <w:link w:val="NincstrkzChar"/>
+    <w:uiPriority w:val="1"/>
+    <w:qFormat/>
+    <w:rsid w:val="00DD0580"/>
+    <w:pPr>
+      <w:spacing w:after="0" w:line="240" w:lineRule="auto"/>
+    </w:pPr>
+    <w:rPr>
+      <w:rFonts w:eastAsiaTheme="minorEastAsia"/>
+      <w:lang w:eastAsia="hu-HU"/>
+    </w:rPr>
+  </w:style>
+  <w:style w:type="character" w:customStyle="1" w:styleId="NincstrkzChar">
+    <w:name w:val="Nincs térköz Char"/>
+    <w:basedOn w:val="Bekezdsalapbettpusa"/>
+    <w:link w:val="Nincstrkz"/>
+    <w:uiPriority w:val="1"/>
+    <w:rsid w:val="00DD0580"/>
+    <w:rPr>
+      <w:rFonts w:eastAsiaTheme="minorEastAsia"/>
+      <w:lang w:eastAsia="hu-HU"/>
+    </w:rPr>
+  </w:style>
 </w:styles>
 </file>
 
@@ -1789,7 +2740,7 @@
 </file>
 
 <file path=customXml/itemProps1.xml><?xml version="1.0" encoding="utf-8"?>
-<ds:datastoreItem xmlns:ds="http://schemas.openxmlformats.org/officeDocument/2006/customXml" ds:itemID="{0D051476-9A2B-482F-8779-6EBFEA53EA96}">
+<ds:datastoreItem xmlns:ds="http://schemas.openxmlformats.org/officeDocument/2006/customXml" ds:itemID="{092F8E26-D119-46E3-BBD5-F0CC875CF724}">
   <ds:schemaRefs>
     <ds:schemaRef ds:uri="http://schemas.openxmlformats.org/officeDocument/2006/bibliography"/>
   </ds:schemaRefs>

</xml_diff>